<commit_message>
doc: Added some more sources
</commit_message>
<xml_diff>
--- a/WorldBuilder.docx
+++ b/WorldBuilder.docx
@@ -12,7 +12,7 @@
         <w:rPr>
           <w:sz w:val="48"/>
         </w:rPr>
-        <w:t>Conference Paper Title*</w:t>
+        <w:t>World Builder</w:t>
       </w:r>
     </w:p>
     <w:p>
@@ -21,20 +21,11 @@
         <w:spacing w:after="197"/>
         <w:ind w:right="168"/>
       </w:pPr>
-      <w:r>
-        <w:rPr>
-          <w:vertAlign w:val="superscript"/>
-        </w:rPr>
-        <w:t>*</w:t>
-      </w:r>
-      <w:r>
-        <w:t>Note: Sub-titles are not captured in Xplore and should not be used</w:t>
-      </w:r>
     </w:p>
     <w:tbl>
       <w:tblPr>
         <w:tblStyle w:val="TableGrid"/>
-        <w:tblW w:w="10212" w:type="dxa"/>
+        <w:tblW w:w="10299" w:type="dxa"/>
         <w:tblInd w:w="-2768" w:type="dxa"/>
         <w:tblCellMar>
           <w:top w:w="32" w:type="dxa"/>
@@ -45,17 +36,16 @@
         <w:tblLook w:val="04A0" w:firstRow="1" w:lastRow="0" w:firstColumn="1" w:lastColumn="0" w:noHBand="0" w:noVBand="1"/>
       </w:tblPr>
       <w:tblGrid>
-        <w:gridCol w:w="3428"/>
-        <w:gridCol w:w="3427"/>
-        <w:gridCol w:w="3357"/>
+        <w:gridCol w:w="4692"/>
+        <w:gridCol w:w="5607"/>
       </w:tblGrid>
       <w:tr>
         <w:trPr>
-          <w:trHeight w:val="1355"/>
+          <w:trHeight w:val="653"/>
         </w:trPr>
         <w:tc>
           <w:tcPr>
-            <w:tcW w:w="3427" w:type="dxa"/>
+            <w:tcW w:w="4692" w:type="dxa"/>
             <w:tcBorders>
               <w:top w:val="nil"/>
               <w:left w:val="nil"/>
@@ -67,55 +57,51 @@
             <w:pPr>
               <w:spacing w:line="259" w:lineRule="auto"/>
               <w:ind w:left="800" w:firstLine="0"/>
-              <w:jc w:val="left"/>
+              <w:jc w:val="center"/>
             </w:pPr>
             <w:r>
               <w:rPr>
                 <w:sz w:val="22"/>
               </w:rPr>
-              <w:t>1</w:t>
-            </w:r>
-            <w:r>
-              <w:rPr>
-                <w:sz w:val="22"/>
-                <w:vertAlign w:val="superscript"/>
-              </w:rPr>
-              <w:t xml:space="preserve">st </w:t>
-            </w:r>
-            <w:r>
-              <w:rPr>
-                <w:sz w:val="22"/>
-              </w:rPr>
-              <w:t>Given Name Surname</w:t>
+              <w:t>Nicholas Akin</w:t>
             </w:r>
           </w:p>
           <w:p>
             <w:pPr>
               <w:spacing w:after="0" w:line="243" w:lineRule="auto"/>
               <w:ind w:left="720" w:hanging="266"/>
-              <w:jc w:val="left"/>
+              <w:jc w:val="center"/>
+              <w:rPr>
+                <w:i/>
+              </w:rPr>
             </w:pPr>
             <w:r>
               <w:rPr>
                 <w:i/>
               </w:rPr>
-              <w:t>dept. name of organization (of Aff.) name of organization (of Aff.)</w:t>
+              <w:t xml:space="preserve">The University of Texas at Arlington </w:t>
             </w:r>
           </w:p>
           <w:p>
             <w:pPr>
-              <w:spacing w:after="0" w:line="259" w:lineRule="auto"/>
-              <w:ind w:left="923" w:right="469" w:firstLine="431"/>
-              <w:jc w:val="left"/>
+              <w:spacing w:after="0" w:line="243" w:lineRule="auto"/>
+              <w:ind w:left="720" w:hanging="266"/>
+              <w:jc w:val="center"/>
+              <w:rPr>
+                <w:i/>
+              </w:rPr>
             </w:pPr>
             <w:r>
-              <w:t>City, Country email address or ORCID</w:t>
+              <w:rPr>
+                <w:i/>
+              </w:rPr>
+              <w:t>nma1810@mavs.uta.edu</w:t>
             </w:r>
           </w:p>
         </w:tc>
         <w:tc>
           <w:tcPr>
-            <w:tcW w:w="3427" w:type="dxa"/>
+            <w:tcW w:w="5607" w:type="dxa"/>
             <w:tcBorders>
               <w:top w:val="nil"/>
               <w:left w:val="nil"/>
@@ -125,122 +111,76 @@
           </w:tcPr>
           <w:p>
             <w:pPr>
-              <w:spacing w:after="7" w:line="259" w:lineRule="auto"/>
-              <w:ind w:left="775" w:firstLine="0"/>
-              <w:jc w:val="left"/>
+              <w:spacing w:line="259" w:lineRule="auto"/>
+              <w:ind w:left="800" w:firstLine="0"/>
+              <w:jc w:val="center"/>
             </w:pPr>
             <w:r>
               <w:rPr>
                 <w:sz w:val="22"/>
               </w:rPr>
-              <w:t>2</w:t>
-            </w:r>
-            <w:r>
-              <w:rPr>
-                <w:sz w:val="22"/>
-                <w:vertAlign w:val="superscript"/>
-              </w:rPr>
-              <w:t xml:space="preserve">nd </w:t>
+              <w:t>Angel</w:t>
             </w:r>
             <w:r>
               <w:rPr>
                 <w:sz w:val="22"/>
               </w:rPr>
-              <w:t>Given Name Surname</w:t>
+              <w:t xml:space="preserve"> </w:t>
+            </w:r>
+            <w:r>
+              <w:rPr>
+                <w:sz w:val="22"/>
+              </w:rPr>
+              <w:t>Solis</w:t>
             </w:r>
           </w:p>
           <w:p>
             <w:pPr>
               <w:spacing w:after="0" w:line="243" w:lineRule="auto"/>
-              <w:ind w:left="721" w:hanging="266"/>
-              <w:jc w:val="left"/>
+              <w:ind w:left="720" w:hanging="266"/>
+              <w:jc w:val="center"/>
+              <w:rPr>
+                <w:i/>
+              </w:rPr>
             </w:pPr>
             <w:r>
               <w:rPr>
                 <w:i/>
               </w:rPr>
-              <w:t>dept. name of organization (of Aff.) name of organization (of Aff.)</w:t>
+              <w:t xml:space="preserve">The University of Texas at Arlington </w:t>
             </w:r>
           </w:p>
           <w:p>
             <w:pPr>
               <w:spacing w:after="0" w:line="259" w:lineRule="auto"/>
               <w:ind w:left="923" w:right="469" w:firstLine="431"/>
-              <w:jc w:val="left"/>
-            </w:pPr>
-            <w:r>
-              <w:t>City, Country email address or ORCID</w:t>
-            </w:r>
-          </w:p>
-        </w:tc>
-        <w:tc>
-          <w:tcPr>
-            <w:tcW w:w="3357" w:type="dxa"/>
-            <w:tcBorders>
-              <w:top w:val="nil"/>
-              <w:left w:val="nil"/>
-              <w:bottom w:val="nil"/>
-              <w:right w:val="nil"/>
-            </w:tcBorders>
-          </w:tcPr>
-          <w:p>
-            <w:pPr>
-              <w:spacing w:after="6" w:line="259" w:lineRule="auto"/>
-              <w:ind w:left="787" w:firstLine="0"/>
-              <w:jc w:val="left"/>
-            </w:pPr>
-            <w:r>
-              <w:rPr>
-                <w:sz w:val="22"/>
-              </w:rPr>
-              <w:t>3</w:t>
-            </w:r>
-            <w:r>
-              <w:rPr>
-                <w:sz w:val="22"/>
-                <w:vertAlign w:val="superscript"/>
-              </w:rPr>
-              <w:t xml:space="preserve">rd </w:t>
-            </w:r>
-            <w:r>
-              <w:rPr>
-                <w:sz w:val="22"/>
-              </w:rPr>
-              <w:t>Given Name Surname</w:t>
-            </w:r>
-          </w:p>
-          <w:p>
-            <w:pPr>
-              <w:spacing w:after="0" w:line="243" w:lineRule="auto"/>
-              <w:ind w:left="720" w:hanging="266"/>
-              <w:jc w:val="left"/>
+              <w:jc w:val="center"/>
             </w:pPr>
             <w:r>
               <w:rPr>
                 <w:i/>
               </w:rPr>
-              <w:t>dept. name of organization (of Aff.) name of organization (of Aff.)</w:t>
+              <w:t>&lt;email&gt;</w:t>
             </w:r>
-          </w:p>
-          <w:p>
-            <w:pPr>
-              <w:spacing w:after="0" w:line="259" w:lineRule="auto"/>
-              <w:ind w:left="923" w:right="399" w:firstLine="431"/>
-              <w:jc w:val="left"/>
-            </w:pPr>
             <w:r>
-              <w:t>City, Country email address or ORCID</w:t>
+              <w:rPr>
+                <w:i/>
+              </w:rPr>
+              <w:t>@mavs.uta.edu</w:t>
+            </w:r>
+            <w:r>
+              <w:t xml:space="preserve"> </w:t>
             </w:r>
           </w:p>
         </w:tc>
       </w:tr>
       <w:tr>
         <w:trPr>
-          <w:trHeight w:val="1355"/>
+          <w:trHeight w:val="653"/>
         </w:trPr>
         <w:tc>
           <w:tcPr>
-            <w:tcW w:w="3427" w:type="dxa"/>
+            <w:tcW w:w="4692" w:type="dxa"/>
             <w:tcBorders>
               <w:top w:val="nil"/>
               <w:left w:val="nil"/>
@@ -251,57 +191,15 @@
           </w:tcPr>
           <w:p>
             <w:pPr>
-              <w:spacing w:line="259" w:lineRule="auto"/>
-              <w:ind w:left="337" w:firstLine="0"/>
-              <w:jc w:val="left"/>
-            </w:pPr>
-            <w:r>
-              <w:rPr>
-                <w:sz w:val="22"/>
-              </w:rPr>
-              <w:t>4</w:t>
-            </w:r>
-            <w:r>
-              <w:rPr>
-                <w:sz w:val="22"/>
-                <w:vertAlign w:val="superscript"/>
-              </w:rPr>
-              <w:t xml:space="preserve">th </w:t>
-            </w:r>
-            <w:r>
-              <w:rPr>
-                <w:sz w:val="22"/>
-              </w:rPr>
-              <w:t>Given Name Surname</w:t>
-            </w:r>
-          </w:p>
-          <w:p>
-            <w:pPr>
-              <w:spacing w:after="0" w:line="243" w:lineRule="auto"/>
-              <w:ind w:left="266" w:right="93" w:hanging="266"/>
-              <w:jc w:val="left"/>
-            </w:pPr>
-            <w:r>
-              <w:rPr>
-                <w:i/>
-              </w:rPr>
-              <w:t>dept. name of organization (of Aff.) name of organization (of Aff.)</w:t>
-            </w:r>
-          </w:p>
-          <w:p>
-            <w:pPr>
               <w:spacing w:after="0" w:line="259" w:lineRule="auto"/>
               <w:ind w:left="469" w:right="923" w:firstLine="431"/>
               <w:jc w:val="left"/>
             </w:pPr>
-            <w:r>
-              <w:t>City, Country email address or ORCID</w:t>
-            </w:r>
           </w:p>
         </w:tc>
         <w:tc>
           <w:tcPr>
-            <w:tcW w:w="3427" w:type="dxa"/>
+            <w:tcW w:w="5607" w:type="dxa"/>
             <w:tcBorders>
               <w:top w:val="nil"/>
               <w:left w:val="nil"/>
@@ -312,113 +210,10 @@
           </w:tcPr>
           <w:p>
             <w:pPr>
-              <w:spacing w:line="259" w:lineRule="auto"/>
-              <w:ind w:left="337" w:firstLine="0"/>
-              <w:jc w:val="left"/>
-            </w:pPr>
-            <w:r>
-              <w:rPr>
-                <w:sz w:val="22"/>
-              </w:rPr>
-              <w:t>5</w:t>
-            </w:r>
-            <w:r>
-              <w:rPr>
-                <w:sz w:val="22"/>
-                <w:vertAlign w:val="superscript"/>
-              </w:rPr>
-              <w:t xml:space="preserve">th </w:t>
-            </w:r>
-            <w:r>
-              <w:rPr>
-                <w:sz w:val="22"/>
-              </w:rPr>
-              <w:t>Given Name Surname</w:t>
-            </w:r>
-          </w:p>
-          <w:p>
-            <w:pPr>
-              <w:spacing w:after="0" w:line="243" w:lineRule="auto"/>
-              <w:ind w:left="266" w:right="93" w:hanging="266"/>
-              <w:jc w:val="left"/>
-            </w:pPr>
-            <w:r>
-              <w:rPr>
-                <w:i/>
-              </w:rPr>
-              <w:t>dept. name of organization (of Aff.) name of organization (of Aff.)</w:t>
-            </w:r>
-          </w:p>
-          <w:p>
-            <w:pPr>
               <w:spacing w:after="0" w:line="259" w:lineRule="auto"/>
               <w:ind w:left="469" w:right="923" w:firstLine="431"/>
               <w:jc w:val="left"/>
             </w:pPr>
-            <w:r>
-              <w:t>City, Country email address or ORCID</w:t>
-            </w:r>
-          </w:p>
-        </w:tc>
-        <w:tc>
-          <w:tcPr>
-            <w:tcW w:w="3357" w:type="dxa"/>
-            <w:tcBorders>
-              <w:top w:val="nil"/>
-              <w:left w:val="nil"/>
-              <w:bottom w:val="nil"/>
-              <w:right w:val="nil"/>
-            </w:tcBorders>
-            <w:vAlign w:val="bottom"/>
-          </w:tcPr>
-          <w:p>
-            <w:pPr>
-              <w:spacing w:line="259" w:lineRule="auto"/>
-              <w:ind w:left="337" w:firstLine="0"/>
-              <w:jc w:val="left"/>
-            </w:pPr>
-            <w:r>
-              <w:rPr>
-                <w:sz w:val="22"/>
-              </w:rPr>
-              <w:t>6</w:t>
-            </w:r>
-            <w:r>
-              <w:rPr>
-                <w:sz w:val="22"/>
-                <w:vertAlign w:val="superscript"/>
-              </w:rPr>
-              <w:t xml:space="preserve">th </w:t>
-            </w:r>
-            <w:r>
-              <w:rPr>
-                <w:sz w:val="22"/>
-              </w:rPr>
-              <w:t>Given Name Surname</w:t>
-            </w:r>
-          </w:p>
-          <w:p>
-            <w:pPr>
-              <w:spacing w:after="0" w:line="243" w:lineRule="auto"/>
-              <w:ind w:left="266" w:right="23" w:hanging="266"/>
-              <w:jc w:val="left"/>
-            </w:pPr>
-            <w:r>
-              <w:rPr>
-                <w:i/>
-              </w:rPr>
-              <w:t>dept. name of organization (of Aff.) name of organization (of Aff.)</w:t>
-            </w:r>
-          </w:p>
-          <w:p>
-            <w:pPr>
-              <w:spacing w:after="0" w:line="259" w:lineRule="auto"/>
-              <w:ind w:left="469" w:right="853" w:firstLine="431"/>
-              <w:jc w:val="left"/>
-            </w:pPr>
-            <w:r>
-              <w:t>City, Country email address or ORCID</w:t>
-            </w:r>
           </w:p>
         </w:tc>
       </w:tr>
@@ -718,7 +513,10 @@
         <w:ind w:left="-15"/>
       </w:pPr>
       <w:r>
-        <w:t>Define abbreviations and acronyms the first time they are used in the text, even after they have been defined in the abstract. Abbreviations such as IEEE, SI, MKS, CGS, ac, dc, and rms do not have to be defined. Do not use abbreviations in the title or heads unless they are unavoidable.</w:t>
+        <w:t xml:space="preserve">Define abbreviations and acronyms the first time they are used in the text, even after they have been defined in the abstract. Abbreviations such as IEEE, SI, MKS, CGS, ac, dc, and </w:t>
+      </w:r>
+      <w:r>
+        <w:t>rms do not have to be defined. Do not use abbreviations in the title or heads unless they are unavoidable.</w:t>
       </w:r>
     </w:p>
     <w:p>
@@ -930,11 +728,7 @@
         <w:ind w:left="-15"/>
       </w:pPr>
       <w:r>
-        <w:t xml:space="preserve">Be sure that the symbols in your equation have been defined before or immediately following the equation. Use “(1)”, not </w:t>
-      </w:r>
-      <w:r>
-        <w:lastRenderedPageBreak/>
-        <w:t>“Eq. (1)” or “equation (1)”, except at the beginning of a sentence: “Equation (1) is . . .”</w:t>
+        <w:t>Be sure that the symbols in your equation have been defined before or immediately following the equation. Use “(1)”, not “Eq. (1)” or “equation (1)”, except at the beginning of a sentence: “Equation (1) is . . .”</w:t>
       </w:r>
     </w:p>
     <w:p>
@@ -999,6 +793,7 @@
         <w:ind w:left="-15"/>
       </w:pPr>
       <w:r>
+        <w:lastRenderedPageBreak/>
         <w:t xml:space="preserve">Please don’t use the </w:t>
       </w:r>
       <w:r>
@@ -1486,7 +1281,6 @@
         <w:ind w:left="-5"/>
       </w:pPr>
       <w:r>
-        <w:lastRenderedPageBreak/>
         <w:t>H. Figures and Tables</w:t>
       </w:r>
     </w:p>
@@ -1601,6 +1395,7 @@
               <w:rPr>
                 <w:sz w:val="16"/>
               </w:rPr>
+              <w:lastRenderedPageBreak/>
               <w:t>Table Head</w:t>
             </w:r>
           </w:p>
@@ -3309,6 +3104,7 @@
   <w:style w:type="paragraph" w:default="1" w:styleId="Normal">
     <w:name w:val="Normal"/>
     <w:qFormat/>
+    <w:rsid w:val="00F1389A"/>
     <w:pPr>
       <w:spacing w:after="5" w:line="248" w:lineRule="auto"/>
       <w:ind w:firstLine="189"/>

</xml_diff>

<commit_message>
fix: Sync with sources
</commit_message>
<xml_diff>
--- a/WorldBuilder.docx
+++ b/WorldBuilder.docx
@@ -29,9 +29,6 @@
         <w:tblInd w:w="-2768" w:type="dxa"/>
         <w:tblCellMar>
           <w:top w:w="32" w:type="dxa"/>
-          <w:left w:w="0" w:type="dxa"/>
-          <w:bottom w:w="0" w:type="dxa"/>
-          <w:right w:w="0" w:type="dxa"/>
         </w:tblCellMar>
         <w:tblLook w:val="04A0" w:firstRow="1" w:lastRow="0" w:firstColumn="1" w:lastColumn="0" w:noHBand="0" w:noVBand="1"/>
       </w:tblPr>
@@ -119,19 +116,7 @@
               <w:rPr>
                 <w:sz w:val="22"/>
               </w:rPr>
-              <w:t>Angel</w:t>
-            </w:r>
-            <w:r>
-              <w:rPr>
-                <w:sz w:val="22"/>
-              </w:rPr>
-              <w:t xml:space="preserve"> </w:t>
-            </w:r>
-            <w:r>
-              <w:rPr>
-                <w:sz w:val="22"/>
-              </w:rPr>
-              <w:t>Solis</w:t>
+              <w:t>Angel Solis</w:t>
             </w:r>
           </w:p>
           <w:p>
@@ -160,13 +145,7 @@
               <w:rPr>
                 <w:i/>
               </w:rPr>
-              <w:t>&lt;email&gt;</w:t>
-            </w:r>
-            <w:r>
-              <w:rPr>
-                <w:i/>
-              </w:rPr>
-              <w:t>@mavs.uta.edu</w:t>
+              <w:t>&lt;email&gt;@mavs.uta.edu</w:t>
             </w:r>
             <w:r>
               <w:t xml:space="preserve"> </w:t>
@@ -243,47 +222,7 @@
         <w:rPr>
           <w:sz w:val="18"/>
         </w:rPr>
-        <w:t>—This document is a model and instructions for L</w:t>
-      </w:r>
-      <w:r>
-        <w:rPr>
-          <w:sz w:val="18"/>
-          <w:vertAlign w:val="superscript"/>
-        </w:rPr>
-        <w:t>A</w:t>
-      </w:r>
-      <w:r>
-        <w:rPr>
-          <w:sz w:val="18"/>
-        </w:rPr>
-        <w:t>T</w:t>
-      </w:r>
-      <w:r>
-        <w:rPr>
-          <w:sz w:val="28"/>
-          <w:vertAlign w:val="subscript"/>
-        </w:rPr>
-        <w:t>E</w:t>
-      </w:r>
-      <w:r>
-        <w:rPr>
-          <w:sz w:val="18"/>
-        </w:rPr>
-        <w:t xml:space="preserve">X. This and the </w:t>
-      </w:r>
-      <w:proofErr w:type="spellStart"/>
-      <w:r>
-        <w:rPr>
-          <w:sz w:val="18"/>
-        </w:rPr>
-        <w:t>IEEEtran.cls</w:t>
-      </w:r>
-      <w:proofErr w:type="spellEnd"/>
-      <w:r>
-        <w:rPr>
-          <w:sz w:val="18"/>
-        </w:rPr>
-        <w:t xml:space="preserve"> file define the components of your paper [title, text, heads, etc.]. *CRITICAL: Do Not Use Symbols, Special Characters, Footnotes, or Math in Paper Title or Abstract.</w:t>
+        <w:t>—Recent developments in the field of Computer Vision have enabled improvements in 2D and 3D graphics. This enables something about 2D images to 3D meshes. Talk about techniques like photogrammetry and then deep learning approaches like nerf.</w:t>
       </w:r>
     </w:p>
     <w:p>
@@ -302,7 +241,7 @@
         <w:rPr>
           <w:sz w:val="18"/>
         </w:rPr>
-        <w:t>—component, formatting, style, styling, insert</w:t>
+        <w:t>—3D Generation, Neural Radiant Fields</w:t>
       </w:r>
     </w:p>
     <w:p>
@@ -326,26 +265,37 @@
         <w:ind w:left="-15"/>
       </w:pPr>
       <w:r>
-        <w:t>This document is a model and instructions for L</w:t>
-      </w:r>
-      <w:r>
-        <w:rPr>
-          <w:vertAlign w:val="superscript"/>
-        </w:rPr>
-        <w:t>A</w:t>
-      </w:r>
-      <w:r>
-        <w:t>T</w:t>
-      </w:r>
-      <w:r>
-        <w:rPr>
-          <w:sz w:val="31"/>
-          <w:vertAlign w:val="subscript"/>
-        </w:rPr>
-        <w:t>E</w:t>
-      </w:r>
-      <w:r>
-        <w:t>X. Please observe the conference page limits.</w:t>
+        <w:t>Improvments in image processing have enabled the translation from 2D images to 3D space.</w:t>
+      </w:r>
+    </w:p>
+    <w:p>
+      <w:pPr>
+        <w:spacing w:after="254"/>
+        <w:ind w:left="-15"/>
+      </w:pPr>
+    </w:p>
+    <w:p>
+      <w:pPr>
+        <w:spacing w:after="254"/>
+        <w:ind w:left="-15"/>
+      </w:pPr>
+      <w:r>
+        <w:t>Important for human-in-the-loop systems providing unparalleled situation intelligence.</w:t>
+      </w:r>
+    </w:p>
+    <w:p>
+      <w:pPr>
+        <w:spacing w:after="254"/>
+        <w:ind w:left="-15"/>
+      </w:pPr>
+    </w:p>
+    <w:p>
+      <w:pPr>
+        <w:spacing w:after="254"/>
+        <w:ind w:firstLine="0"/>
+      </w:pPr>
+      <w:r>
+        <w:t>This work looks to qualify the results of a traditional photogrammetry techniques with NeRF</w:t>
       </w:r>
     </w:p>
     <w:p>
@@ -388,15 +338,7 @@
         <w:ind w:left="-15"/>
       </w:pPr>
       <w:r>
-        <w:t xml:space="preserve">The </w:t>
-      </w:r>
-      <w:proofErr w:type="spellStart"/>
-      <w:r>
-        <w:t>IEEEtran</w:t>
-      </w:r>
-      <w:proofErr w:type="spellEnd"/>
-      <w:r>
-        <w:t xml:space="preserve"> class file is used to format your paper and style the text. All margins, column widths, line spaces, and text fonts are prescribed; please do not alter them. You may note peculiarities. For example, the head margin measures proportionately more than is customary. This measurement and others are deliberate, using specifications that anticipate your paper as one part of the entire proceedings, and not as an independent document. Please do not revise any of the current designations.</w:t>
+        <w:t>The IEEEtran class file is used to format your paper and style the text. All margins, column widths, line spaces, and text fonts are prescribed; please do not alter them. You may note peculiarities. For example, the head margin measures proportionately more than is customary. This measurement and others are deliberate, using specifications that anticipate your paper as one part of the entire proceedings, and not as an independent document. Please do not revise any of the current designations.</w:t>
       </w:r>
     </w:p>
     <w:p>
@@ -513,10 +455,7 @@
         <w:ind w:left="-15"/>
       </w:pPr>
       <w:r>
-        <w:t xml:space="preserve">Define abbreviations and acronyms the first time they are used in the text, even after they have been defined in the abstract. Abbreviations such as IEEE, SI, MKS, CGS, ac, dc, and </w:t>
-      </w:r>
-      <w:r>
-        <w:t>rms do not have to be defined. Do not use abbreviations in the title or heads unless they are unavoidable.</w:t>
+        <w:t>Define abbreviations and acronyms the first time they are used in the text, even after they have been defined in the abstract. Abbreviations such as IEEE, SI, MKS, CGS, ac, dc, and rms do not have to be defined. Do not use abbreviations in the title or heads unless they are unavoidable.</w:t>
       </w:r>
     </w:p>
     <w:p>
@@ -549,15 +488,7 @@
         <w:ind w:hanging="201"/>
       </w:pPr>
       <w:r>
-        <w:t xml:space="preserve">Avoid combining SI and CGS units, such as current in amperes and magnetic field in </w:t>
-      </w:r>
-      <w:proofErr w:type="spellStart"/>
-      <w:r>
-        <w:t>oersteds</w:t>
-      </w:r>
-      <w:proofErr w:type="spellEnd"/>
-      <w:r>
-        <w:t>. This often leads to confusion because equations do not balance dimensionally. If you must use mixed units, clearly state the units for each quantity that you use in an equation.</w:t>
+        <w:t>Avoid combining SI and CGS units, such as current in amperes and magnetic field in oersteds. This often leads to confusion because equations do not balance dimensionally. If you must use mixed units, clearly state the units for each quantity that you use in an equation.</w:t>
       </w:r>
     </w:p>
     <w:p>
@@ -578,23 +509,7 @@
         <w:t>2</w:t>
       </w:r>
       <w:r>
-        <w:t>” or “</w:t>
-      </w:r>
-      <w:proofErr w:type="spellStart"/>
-      <w:r>
-        <w:t>webers</w:t>
-      </w:r>
-      <w:proofErr w:type="spellEnd"/>
-      <w:r>
-        <w:t xml:space="preserve"> per square meter”, not “</w:t>
-      </w:r>
-      <w:proofErr w:type="spellStart"/>
-      <w:r>
-        <w:t>webers</w:t>
-      </w:r>
-      <w:proofErr w:type="spellEnd"/>
-      <w:r>
-        <w:t>/m</w:t>
+        <w:t>” or “webers per square meter”, not “webers/m</w:t>
       </w:r>
       <w:r>
         <w:rPr>
@@ -603,15 +518,7 @@
         <w:t>2</w:t>
       </w:r>
       <w:r>
-        <w:t xml:space="preserve">”. Spell out units when they appear in text: “. . . a few </w:t>
-      </w:r>
-      <w:proofErr w:type="spellStart"/>
-      <w:r>
-        <w:t>henries</w:t>
-      </w:r>
-      <w:proofErr w:type="spellEnd"/>
-      <w:r>
-        <w:t>”, not “. . . a few H”.</w:t>
+        <w:t>”. Spell out units when they appear in text: “. . . a few henries”, not “. . . a few H”.</w:t>
       </w:r>
     </w:p>
     <w:p>
@@ -728,7 +635,11 @@
         <w:ind w:left="-15"/>
       </w:pPr>
       <w:r>
-        <w:t>Be sure that the symbols in your equation have been defined before or immediately following the equation. Use “(1)”, not “Eq. (1)” or “equation (1)”, except at the beginning of a sentence: “Equation (1) is . . .”</w:t>
+        <w:t xml:space="preserve">Be sure that the symbols in your equation have been defined before or immediately following the equation. Use “(1)”, not </w:t>
+      </w:r>
+      <w:r>
+        <w:lastRenderedPageBreak/>
+        <w:t>“Eq. (1)” or “equation (1)”, except at the beginning of a sentence: “Equation (1) is . . .”</w:t>
       </w:r>
     </w:p>
     <w:p>
@@ -765,106 +676,23 @@
         <w:ind w:left="-15"/>
       </w:pPr>
       <w:r>
-        <w:t xml:space="preserve">Please use “soft” (e.g., </w:t>
-      </w:r>
-      <w:r>
-        <w:t>\</w:t>
-      </w:r>
-      <w:proofErr w:type="spellStart"/>
-      <w:r>
-        <w:t>eqref</w:t>
-      </w:r>
-      <w:proofErr w:type="spellEnd"/>
-      <w:r>
-        <w:t>{Eq}</w:t>
-      </w:r>
-      <w:r>
-        <w:t xml:space="preserve">) cross references instead of “hard” references (e.g., </w:t>
-      </w:r>
-      <w:r>
-        <w:t>(1)</w:t>
-      </w:r>
-      <w:r>
-        <w:t>). That will make it possible to combine sections, add equations, or change the order of figures or citations without having to go through the file line by line.</w:t>
-      </w:r>
-    </w:p>
-    <w:p>
-      <w:pPr>
-        <w:ind w:left="-15"/>
-      </w:pPr>
-      <w:r>
-        <w:lastRenderedPageBreak/>
-        <w:t xml:space="preserve">Please don’t use the </w:t>
-      </w:r>
-      <w:r>
-        <w:t>{</w:t>
-      </w:r>
-      <w:proofErr w:type="spellStart"/>
-      <w:r>
-        <w:t>eqnarray</w:t>
-      </w:r>
-      <w:proofErr w:type="spellEnd"/>
-      <w:r>
-        <w:t xml:space="preserve">} </w:t>
-      </w:r>
-      <w:r>
-        <w:t xml:space="preserve">equation environment. Use </w:t>
-      </w:r>
-      <w:r>
-        <w:t xml:space="preserve">{align} </w:t>
-      </w:r>
-      <w:r>
-        <w:t xml:space="preserve">or </w:t>
-      </w:r>
-      <w:r>
-        <w:t>{</w:t>
-      </w:r>
-      <w:proofErr w:type="spellStart"/>
-      <w:r>
-        <w:t>IEEEeqnarray</w:t>
-      </w:r>
-      <w:proofErr w:type="spellEnd"/>
-      <w:r>
-        <w:t xml:space="preserve">} </w:t>
-      </w:r>
-      <w:r>
-        <w:t xml:space="preserve">instead. The </w:t>
-      </w:r>
-      <w:r>
-        <w:t>{</w:t>
-      </w:r>
-      <w:proofErr w:type="spellStart"/>
-      <w:r>
-        <w:t>eqnarray</w:t>
-      </w:r>
-      <w:proofErr w:type="spellEnd"/>
-      <w:r>
-        <w:t xml:space="preserve">} </w:t>
-      </w:r>
-      <w:r>
-        <w:t>environment leaves unsightly spaces around relation symbols.</w:t>
-      </w:r>
-    </w:p>
-    <w:p>
-      <w:pPr>
-        <w:ind w:left="-15"/>
-      </w:pPr>
-      <w:r>
-        <w:t xml:space="preserve">Please note that the </w:t>
-      </w:r>
-      <w:r>
-        <w:t>{</w:t>
-      </w:r>
-      <w:proofErr w:type="spellStart"/>
-      <w:r>
-        <w:t>subequations</w:t>
-      </w:r>
-      <w:proofErr w:type="spellEnd"/>
-      <w:r>
-        <w:t xml:space="preserve">} </w:t>
-      </w:r>
-      <w:r>
-        <w:t>environment in L</w:t>
+        <w:t>Please use “soft” (e.g., \eqref{Eq}) cross references instead of “hard” references (e.g., (1)). That will make it possible to combine sections, add equations, or change the order of figures or citations without having to go through the file line by line.</w:t>
+      </w:r>
+    </w:p>
+    <w:p>
+      <w:pPr>
+        <w:ind w:left="-15"/>
+      </w:pPr>
+      <w:r>
+        <w:t>Please don’t use the {eqnarray} equation environment. Use {align} or {IEEEeqnarray} instead. The {eqnarray} environment leaves unsightly spaces around relation symbols.</w:t>
+      </w:r>
+    </w:p>
+    <w:p>
+      <w:pPr>
+        <w:ind w:left="-15"/>
+      </w:pPr>
+      <w:r>
+        <w:t>Please note that the {subequations} environment in L</w:t>
       </w:r>
       <w:r>
         <w:rPr>
@@ -883,23 +711,7 @@
         <w:t>E</w:t>
       </w:r>
       <w:r>
-        <w:t xml:space="preserve">X will </w:t>
-      </w:r>
-      <w:proofErr w:type="gramStart"/>
-      <w:r>
-        <w:t>increment</w:t>
-      </w:r>
-      <w:proofErr w:type="gramEnd"/>
-      <w:r>
-        <w:t xml:space="preserve"> the main equation counter even when there </w:t>
-      </w:r>
-      <w:proofErr w:type="gramStart"/>
-      <w:r>
-        <w:t>are</w:t>
-      </w:r>
-      <w:proofErr w:type="gramEnd"/>
-      <w:r>
-        <w:t xml:space="preserve"> no equation numbers displayed. If you forget that, you might write an article in which the equation numbers skip from (17) to (20), causing the copy editors to wonder if you’ve discovered a new method of counting.</w:t>
+        <w:t>X will increment the main equation counter even when there are no equation numbers displayed. If you forget that, you might write an article in which the equation numbers skip from (17) to (20), causing the copy editors to wonder if you’ve discovered a new method of counting.</w:t>
       </w:r>
     </w:p>
     <w:p>
@@ -980,19 +792,7 @@
         <w:t>E</w:t>
       </w:r>
       <w:r>
-        <w:t xml:space="preserve">X does not have precognitive abilities. If you put a </w:t>
-      </w:r>
-      <w:r>
-        <w:t xml:space="preserve">\label </w:t>
-      </w:r>
-      <w:r>
-        <w:t xml:space="preserve">command before the command that updates the counter it’s supposed to be using, the label will pick up the last counter to be cross referenced instead. In particular, a </w:t>
-      </w:r>
-      <w:r>
-        <w:t xml:space="preserve">\label </w:t>
-      </w:r>
-      <w:r>
-        <w:t>command should not go before the caption of a figure or a table.</w:t>
+        <w:t>X does not have precognitive abilities. If you put a \label command before the command that updates the counter it’s supposed to be using, the label will pick up the last counter to be cross referenced instead. In particular, a \label command should not go before the caption of a figure or a table.</w:t>
       </w:r>
     </w:p>
     <w:p>
@@ -1001,33 +801,7 @@
         <w:ind w:left="-15"/>
       </w:pPr>
       <w:r>
-        <w:t xml:space="preserve">Do not use </w:t>
-      </w:r>
-      <w:r>
-        <w:t>\</w:t>
-      </w:r>
-      <w:proofErr w:type="spellStart"/>
-      <w:r>
-        <w:t>nonumber</w:t>
-      </w:r>
-      <w:proofErr w:type="spellEnd"/>
-      <w:r>
-        <w:t xml:space="preserve"> </w:t>
-      </w:r>
-      <w:r>
-        <w:t xml:space="preserve">inside the </w:t>
-      </w:r>
-      <w:r>
-        <w:t xml:space="preserve">{array} </w:t>
-      </w:r>
-      <w:r>
-        <w:t xml:space="preserve">environment. It will not stop equation numbers inside </w:t>
-      </w:r>
-      <w:r>
-        <w:t xml:space="preserve">{array} </w:t>
-      </w:r>
-      <w:r>
-        <w:t>(there won’t be any anyway) and it might stop a wanted equation number in the surrounding equation.</w:t>
+        <w:t>Do not use \nonumber inside the {array} environment. It will not stop equation numbers inside {array} (there won’t be any anyway) and it might stop a wanted equation number in the surrounding equation.</w:t>
       </w:r>
     </w:p>
     <w:p>
@@ -1089,10 +863,7 @@
         <w:ind w:hanging="201"/>
       </w:pPr>
       <w:r>
-        <w:t>In American English, commas, semicolons, periods, question and exclamation marks are located within quotation marks only when a complete thought or name is cited, such as a title or full quotation. When quotation marks are used, instead of a bold or italic typeface, to highlight a word or phrase, punctuation should appear outside of the quotation marks. A parenthetical phrase or statement at the end of a sentence is punctuated outside of the closing parenthesis (like this). (A parenthetical sentence is punc</w:t>
-      </w:r>
-      <w:r>
-        <w:t>tuated within the parentheses.)</w:t>
+        <w:t>In American English, commas, semicolons, periods, question and exclamation marks are located within quotation marks only when a complete thought or name is cited, such as a title or full quotation. When quotation marks are used, instead of a bold or italic typeface, to highlight a word or phrase, punctuation should appear outside of the quotation marks. A parenthetical phrase or statement at the end of a sentence is punctuated outside of the closing parenthesis (like this). (A parenthetical sentence is punctuated within the parentheses.)</w:t>
       </w:r>
     </w:p>
     <w:p>
@@ -1225,10 +996,7 @@
         <w:ind w:left="-15"/>
       </w:pPr>
       <w:r>
-        <w:t xml:space="preserve">The class file is designed for, but not limited to, six authors. </w:t>
-      </w:r>
-      <w:r>
-        <w:t>A minimum of one author is required for all conference articles. Author names should be listed starting from left to right and then moving down to the next line. This is the author sequence that will be used in future citations and by indexing services. Names should not be listed in columns nor group by affiliation. Please keep your affiliations as succinct as possible (for example, do not differentiate among departments of the same organization).</w:t>
+        <w:t>The class file is designed for, but not limited to, six authors. A minimum of one author is required for all conference articles. Author names should be listed starting from left to right and then moving down to the next line. This is the author sequence that will be used in future citations and by indexing services. Names should not be listed in columns nor group by affiliation. Please keep your affiliations as succinct as possible (for example, do not differentiate among departments of the same organization).</w:t>
       </w:r>
     </w:p>
     <w:p>
@@ -1254,15 +1022,7 @@
         <w:ind w:left="-15"/>
       </w:pPr>
       <w:r>
-        <w:t xml:space="preserve">Component heads identify the different components of your paper and are not topically subordinate to each other. Examples include Acknowledgments and References and, for these, the correct style to use is “Heading 5”. Use “figure caption” for your Figure captions, and “table head” for your table title. Run-in heads, such as “Abstract”, will require you to apply a style (in this case, italic) in addition to the style provided by the </w:t>
-      </w:r>
-      <w:proofErr w:type="gramStart"/>
-      <w:r>
-        <w:t>drop down</w:t>
-      </w:r>
-      <w:proofErr w:type="gramEnd"/>
-      <w:r>
-        <w:t xml:space="preserve"> menu to differentiate the head from the text.</w:t>
+        <w:t>Component heads identify the different components of your paper and are not topically subordinate to each other. Examples include Acknowledgments and References and, for these, the correct style to use is “Heading 5”. Use “figure caption” for your Figure captions, and “table head” for your table title. Run-in heads, such as “Abstract”, will require you to apply a style (in this case, italic) in addition to the style provided by the drop down menu to differentiate the head from the text.</w:t>
       </w:r>
     </w:p>
     <w:p>
@@ -1281,6 +1041,7 @@
         <w:ind w:left="-5"/>
       </w:pPr>
       <w:r>
+        <w:lastRenderedPageBreak/>
         <w:t>H. Figures and Tables</w:t>
       </w:r>
     </w:p>
@@ -1359,7 +1120,6 @@
         <w:tblCellMar>
           <w:top w:w="12" w:type="dxa"/>
           <w:left w:w="120" w:type="dxa"/>
-          <w:bottom w:w="0" w:type="dxa"/>
           <w:right w:w="120" w:type="dxa"/>
         </w:tblCellMar>
         <w:tblLook w:val="04A0" w:firstRow="1" w:lastRow="0" w:firstColumn="1" w:lastColumn="0" w:noHBand="0" w:noVBand="1"/>
@@ -1395,7 +1155,6 @@
               <w:rPr>
                 <w:sz w:val="16"/>
               </w:rPr>
-              <w:lastRenderedPageBreak/>
               <w:t>Table Head</w:t>
             </w:r>
           </w:p>
@@ -1591,14 +1350,7 @@
               <w:rPr>
                 <w:sz w:val="16"/>
               </w:rPr>
-              <w:t xml:space="preserve">More table </w:t>
-            </w:r>
-            <w:proofErr w:type="spellStart"/>
-            <w:r>
-              <w:rPr>
-                <w:sz w:val="16"/>
-              </w:rPr>
-              <w:t>copy</w:t>
+              <w:t>More table copy</w:t>
             </w:r>
             <w:r>
               <w:rPr>
@@ -1608,7 +1360,6 @@
               </w:rPr>
               <w:t>a</w:t>
             </w:r>
-            <w:proofErr w:type="spellEnd"/>
           </w:p>
         </w:tc>
         <w:tc>
@@ -1654,8 +1405,6 @@
         <w:spacing w:after="260" w:line="225" w:lineRule="auto"/>
         <w:ind w:left="596" w:firstLine="0"/>
       </w:pPr>
-      <w:proofErr w:type="spellStart"/>
-      <w:proofErr w:type="gramStart"/>
       <w:r>
         <w:rPr>
           <w:rFonts w:ascii="Cambria" w:eastAsia="Cambria" w:hAnsi="Cambria" w:cs="Cambria"/>
@@ -1668,15 +1417,7 @@
         <w:rPr>
           <w:sz w:val="16"/>
         </w:rPr>
-        <w:t>Sample</w:t>
-      </w:r>
-      <w:proofErr w:type="spellEnd"/>
-      <w:proofErr w:type="gramEnd"/>
-      <w:r>
-        <w:rPr>
-          <w:sz w:val="16"/>
-        </w:rPr>
-        <w:t xml:space="preserve"> of a Table footnote.</w:t>
+        <w:t>Sample of a Table footnote.</w:t>
       </w:r>
     </w:p>
     <w:p>
@@ -1690,16 +1431,16 @@
           <w:noProof/>
         </w:rPr>
         <w:drawing>
-          <wp:inline distT="0" distB="0" distL="0" distR="0" wp14:anchorId="30B3E18C" wp14:editId="7FE07B37">
+          <wp:inline distT="0" distB="0" distL="0" distR="0" wp14:anchorId="3A1430E1" wp14:editId="19EA8815">
             <wp:extent cx="1039368" cy="905256"/>
             <wp:effectExtent l="0" t="0" r="0" b="0"/>
-            <wp:docPr id="395" name="Picture 395"/>
+            <wp:docPr id="395" name="Picture 395" descr="A black circle on a white background&#10;&#10;AI-generated content may be incorrect."/>
             <wp:cNvGraphicFramePr/>
             <a:graphic xmlns:a="http://schemas.openxmlformats.org/drawingml/2006/main">
               <a:graphicData uri="http://schemas.openxmlformats.org/drawingml/2006/picture">
                 <pic:pic xmlns:pic="http://schemas.openxmlformats.org/drawingml/2006/picture">
                   <pic:nvPicPr>
-                    <pic:cNvPr id="395" name="Picture 395"/>
+                    <pic:cNvPr id="395" name="Picture 395" descr="A black circle on a white background&#10;&#10;AI-generated content may be incorrect."/>
                     <pic:cNvPicPr/>
                   </pic:nvPicPr>
                   <pic:blipFill>
@@ -1743,15 +1484,7 @@
         <w:ind w:left="-15"/>
       </w:pPr>
       <w:r>
-        <w:t xml:space="preserve">Figure Labels: Use </w:t>
-      </w:r>
-      <w:proofErr w:type="gramStart"/>
-      <w:r>
-        <w:t>8 point</w:t>
-      </w:r>
-      <w:proofErr w:type="gramEnd"/>
-      <w:r>
-        <w:t xml:space="preserve"> Times New Roman for Figure labels. Use words rather than symbols or abbreviations when writing Figure axis labels to avoid confusing the reader. As an example, write the quantity “Magnetization”, or “Magnetization, M”, not just “M”. If including units in the label, present them within parentheses. Do not label axes only with units. In the example, write “Magnetization (A/m)” or “Magnetization </w:t>
+        <w:t xml:space="preserve">Figure Labels: Use 8 point Times New Roman for Figure labels. Use words rather than symbols or abbreviations when writing Figure axis labels to avoid confusing the reader. As an example, write the quantity “Magnetization”, or “Magnetization, M”, not just “M”. If including units in the label, present them within parentheses. Do not label axes only with units. In the example, write “Magnetization (A/m)” or “Magnetization </w:t>
       </w:r>
       <w:r>
         <w:rPr>
@@ -1769,10 +1502,7 @@
         <w:t>}</w:t>
       </w:r>
       <w:r>
-        <w:t>”, not just “A/m”. Do not label axes with a ratio of quantities and units. For example, write “Temp</w:t>
-      </w:r>
-      <w:r>
-        <w:t>erature (K)”, not “Temperature/K”.</w:t>
+        <w:t>”, not just “A/m”. Do not label axes with a ratio of quantities and units. For example, write “Temperature (K)”, not “Temperature/K”.</w:t>
       </w:r>
     </w:p>
     <w:p>
@@ -1833,6 +1563,141 @@
       <w:r>
         <w:t>EFERENCES</w:t>
       </w:r>
+    </w:p>
+    <w:p>
+      <w:pPr>
+        <w:ind w:left="-15"/>
+      </w:pPr>
+      <w:r>
+        <w:t>Author website:</w:t>
+      </w:r>
+    </w:p>
+    <w:p>
+      <w:pPr>
+        <w:ind w:left="-15"/>
+      </w:pPr>
+      <w:hyperlink r:id="rId6" w:history="1">
+        <w:r>
+          <w:rPr>
+            <w:rStyle w:val="Hyperlink"/>
+          </w:rPr>
+          <w:t>https://www.matthewtancik.com/nerf</w:t>
+        </w:r>
+      </w:hyperlink>
+    </w:p>
+    <w:p>
+      <w:pPr>
+        <w:ind w:left="-15"/>
+      </w:pPr>
+      <w:r>
+        <w:t>Paper link:</w:t>
+      </w:r>
+      <w:r>
+        <w:br/>
+      </w:r>
+      <w:hyperlink r:id="rId7" w:history="1">
+        <w:r>
+          <w:rPr>
+            <w:rStyle w:val="Hyperlink"/>
+          </w:rPr>
+          <w:t>https://arxiv.org/abs/2003.08934</w:t>
+        </w:r>
+      </w:hyperlink>
+    </w:p>
+    <w:p>
+      <w:pPr>
+        <w:ind w:left="-15"/>
+      </w:pPr>
+      <w:r>
+        <w:t>Nerf Data:</w:t>
+      </w:r>
+      <w:r>
+        <w:br/>
+      </w:r>
+      <w:hyperlink r:id="rId8" w:history="1">
+        <w:r>
+          <w:rPr>
+            <w:rStyle w:val="Hyperlink"/>
+          </w:rPr>
+          <w:t>https://drive.google.com/drive/folders/1cK3UDIJqKAAm7zyrxRYVFJ0BRMgrwhh4</w:t>
+        </w:r>
+      </w:hyperlink>
+    </w:p>
+    <w:p>
+      <w:pPr>
+        <w:ind w:left="-15"/>
+      </w:pPr>
+      <w:r>
+        <w:t>Gitlab:</w:t>
+      </w:r>
+      <w:r>
+        <w:br/>
+      </w:r>
+      <w:hyperlink r:id="rId9" w:history="1">
+        <w:r>
+          <w:rPr>
+            <w:rStyle w:val="Hyperlink"/>
+          </w:rPr>
+          <w:t>https://github.com/bmild/nerf</w:t>
+        </w:r>
+      </w:hyperlink>
+      <w:r>
+        <w:br/>
+      </w:r>
+    </w:p>
+    <w:p>
+      <w:pPr>
+        <w:ind w:left="-15"/>
+      </w:pPr>
+      <w:r>
+        <w:t>NeRF inspired 3d mesh generator:</w:t>
+      </w:r>
+      <w:r>
+        <w:br/>
+      </w:r>
+      <w:r>
+        <w:t>GET3D (NVIDIA</w:t>
+      </w:r>
+      <w:r>
+        <w:t>)</w:t>
+      </w:r>
+    </w:p>
+    <w:p>
+      <w:pPr>
+        <w:ind w:left="-15"/>
+      </w:pPr>
+      <w:r>
+        <w:t>3D Gaussian Splatting</w:t>
+      </w:r>
+    </w:p>
+    <w:p>
+      <w:pPr>
+        <w:ind w:left="-15"/>
+      </w:pPr>
+    </w:p>
+    <w:p>
+      <w:pPr>
+        <w:ind w:left="-15"/>
+      </w:pPr>
+      <w:r>
+        <w:t>One-2-3-45++, one shot image to 3d object</w:t>
+      </w:r>
+      <w:r>
+        <w:br/>
+      </w:r>
+      <w:r>
+        <w:t>https://arxiv.org/abs/2311.07885</w:t>
+      </w:r>
+    </w:p>
+    <w:p>
+      <w:pPr>
+        <w:ind w:left="-15"/>
+      </w:pPr>
+    </w:p>
+    <w:p>
+      <w:pPr>
+        <w:ind w:left="-15"/>
+      </w:pPr>
     </w:p>
     <w:p>
       <w:pPr>
@@ -1969,21 +1834,7 @@
         <w:rPr>
           <w:sz w:val="16"/>
         </w:rPr>
-        <w:t xml:space="preserve">R. Nicole, “Title of paper with only first word capitalized,” J. Name Stand. Abbrev., in </w:t>
-      </w:r>
-      <w:proofErr w:type="gramStart"/>
-      <w:r>
-        <w:rPr>
-          <w:sz w:val="16"/>
-        </w:rPr>
-        <w:t>press</w:t>
-      </w:r>
-      <w:proofErr w:type="gramEnd"/>
-      <w:r>
-        <w:rPr>
-          <w:sz w:val="16"/>
-        </w:rPr>
-        <w:t>.</w:t>
+        <w:t>R. Nicole, “Title of paper with only first word capitalized,” J. Name Stand. Abbrev., in press.</w:t>
       </w:r>
     </w:p>
     <w:p>
@@ -2015,21 +1866,7 @@
         <w:rPr>
           <w:sz w:val="16"/>
         </w:rPr>
-        <w:t xml:space="preserve">M. Young, The Technical Writer’s Handbook. Mill Valley, CA: </w:t>
-      </w:r>
-      <w:proofErr w:type="gramStart"/>
-      <w:r>
-        <w:rPr>
-          <w:sz w:val="16"/>
-        </w:rPr>
-        <w:t>University</w:t>
-      </w:r>
-      <w:proofErr w:type="gramEnd"/>
-      <w:r>
-        <w:rPr>
-          <w:sz w:val="16"/>
-        </w:rPr>
-        <w:t xml:space="preserve"> Science, 1989.</w:t>
+        <w:t>M. Young, The Technical Writer’s Handbook. Mill Valley, CA: University Science, 1989.</w:t>
       </w:r>
     </w:p>
     <w:p>
@@ -2041,9 +1878,17 @@
         <w:rPr>
           <w:color w:val="FF0000"/>
         </w:rPr>
-        <w:t>IEEE conference templates contain guidance text for composing and formatting conference papers. Please ensure that all template text is removed from your conference paper prior to submission to the conference. Failure to remove the template text from your paper may result in your paper not being published.</w:t>
-      </w:r>
-    </w:p>
+        <w:t xml:space="preserve">IEEE conference templates contain guidance text for composing and formatting conference papers. Please ensure that all template text is removed from your conference paper prior to submission to the conference. Failure to remove the </w:t>
+      </w:r>
+      <w:r>
+        <w:rPr>
+          <w:color w:val="FF0000"/>
+        </w:rPr>
+        <w:lastRenderedPageBreak/>
+        <w:t>template text from your paper may result in your paper not being published.</w:t>
+      </w:r>
+    </w:p>
+    <w:p/>
     <w:sectPr>
       <w:type w:val="continuous"/>
       <w:pgSz w:w="12240" w:h="15840"/>
@@ -3208,6 +3053,7 @@
   <w:style w:type="character" w:customStyle="1" w:styleId="Heading2Char">
     <w:name w:val="Heading 2 Char"/>
     <w:link w:val="Heading2"/>
+    <w:uiPriority w:val="9"/>
     <w:rPr>
       <w:rFonts w:ascii="Calibri" w:eastAsia="Calibri" w:hAnsi="Calibri" w:cs="Calibri"/>
       <w:i/>
@@ -3218,6 +3064,7 @@
   <w:style w:type="character" w:customStyle="1" w:styleId="Heading1Char">
     <w:name w:val="Heading 1 Char"/>
     <w:link w:val="Heading1"/>
+    <w:uiPriority w:val="9"/>
     <w:rPr>
       <w:rFonts w:ascii="Calibri" w:eastAsia="Calibri" w:hAnsi="Calibri" w:cs="Calibri"/>
       <w:color w:val="000000"/>
@@ -3227,6 +3074,7 @@
   <w:style w:type="character" w:customStyle="1" w:styleId="Heading3Char">
     <w:name w:val="Heading 3 Char"/>
     <w:link w:val="Heading3"/>
+    <w:uiPriority w:val="9"/>
     <w:rPr>
       <w:rFonts w:ascii="Calibri" w:eastAsia="Calibri" w:hAnsi="Calibri" w:cs="Calibri"/>
       <w:color w:val="000000"/>
@@ -3246,6 +3094,17 @@
         <w:right w:w="0" w:type="dxa"/>
       </w:tblCellMar>
     </w:tblPr>
+  </w:style>
+  <w:style w:type="character" w:styleId="Hyperlink">
+    <w:name w:val="Hyperlink"/>
+    <w:basedOn w:val="DefaultParagraphFont"/>
+    <w:uiPriority w:val="99"/>
+    <w:unhideWhenUsed/>
+    <w:rsid w:val="00F30316"/>
+    <w:rPr>
+      <w:color w:val="467886" w:themeColor="hyperlink"/>
+      <w:u w:val="single"/>
+    </w:rPr>
   </w:style>
 </w:styles>
 </file>

</xml_diff>